<commit_message>
unique and duplicate both created and update readme and generate pdf
</commit_message>
<xml_diff>
--- a/Ostad/Data-Science-Batch-25/Module-02/Assignment-01/2023-04-08T17-53-09.502Z-Assignment.docx
+++ b/Ostad/Data-Science-Batch-25/Module-02/Assignment-01/2023-04-08T17-53-09.502Z-Assignment.docx
@@ -1,6 +1,6 @@
 
 <file path=word/document.xml><?xml version="1.0" encoding="utf-8"?>
-<w:document xmlns:wpc="http://schemas.microsoft.com/office/word/2010/wordprocessingCanvas" xmlns:mc="http://schemas.openxmlformats.org/markup-compatibility/2006" xmlns:o="urn:schemas-microsoft-com:office:office" xmlns:r="http://schemas.openxmlformats.org/officeDocument/2006/relationships" xmlns:m="http://schemas.openxmlformats.org/officeDocument/2006/math" xmlns:v="urn:schemas-microsoft-com:vml" xmlns:wp14="http://schemas.microsoft.com/office/word/2010/wordprocessingDrawing" xmlns:wp="http://schemas.openxmlformats.org/drawingml/2006/wordprocessingDrawing" xmlns:w10="urn:schemas-microsoft-com:office:word" xmlns:w="http://schemas.openxmlformats.org/wordprocessingml/2006/main" xmlns:w14="http://schemas.microsoft.com/office/word/2010/wordml" xmlns:w15="http://schemas.microsoft.com/office/word/2012/wordml" xmlns:wpg="http://schemas.microsoft.com/office/word/2010/wordprocessingGroup" xmlns:wpi="http://schemas.microsoft.com/office/word/2010/wordprocessingInk" xmlns:wne="http://schemas.microsoft.com/office/word/2006/wordml" xmlns:wps="http://schemas.microsoft.com/office/word/2010/wordprocessingShape" mc:Ignorable="w14 w15 wp14">
+<w:document xmlns:wpc="http://schemas.microsoft.com/office/word/2010/wordprocessingCanvas" xmlns:cx="http://schemas.microsoft.com/office/drawing/2014/chartex" xmlns:cx1="http://schemas.microsoft.com/office/drawing/2015/9/8/chartex" xmlns:cx2="http://schemas.microsoft.com/office/drawing/2015/10/21/chartex" xmlns:cx3="http://schemas.microsoft.com/office/drawing/2016/5/9/chartex" xmlns:cx4="http://schemas.microsoft.com/office/drawing/2016/5/10/chartex" xmlns:cx5="http://schemas.microsoft.com/office/drawing/2016/5/11/chartex" xmlns:cx6="http://schemas.microsoft.com/office/drawing/2016/5/12/chartex" xmlns:cx7="http://schemas.microsoft.com/office/drawing/2016/5/13/chartex" xmlns:cx8="http://schemas.microsoft.com/office/drawing/2016/5/14/chartex" xmlns:mc="http://schemas.openxmlformats.org/markup-compatibility/2006" xmlns:aink="http://schemas.microsoft.com/office/drawing/2016/ink" xmlns:am3d="http://schemas.microsoft.com/office/drawing/2017/model3d" xmlns:o="urn:schemas-microsoft-com:office:office" xmlns:r="http://schemas.openxmlformats.org/officeDocument/2006/relationships" xmlns:m="http://schemas.openxmlformats.org/officeDocument/2006/math" xmlns:v="urn:schemas-microsoft-com:vml" xmlns:wp14="http://schemas.microsoft.com/office/word/2010/wordprocessingDrawing" xmlns:wp="http://schemas.openxmlformats.org/drawingml/2006/wordprocessingDrawing" xmlns:w10="urn:schemas-microsoft-com:office:word" xmlns:w="http://schemas.openxmlformats.org/wordprocessingml/2006/main" xmlns:w14="http://schemas.microsoft.com/office/word/2010/wordml" xmlns:w15="http://schemas.microsoft.com/office/word/2012/wordml" xmlns:w16cex="http://schemas.microsoft.com/office/word/2018/wordml/cex" xmlns:w16cid="http://schemas.microsoft.com/office/word/2016/wordml/cid" xmlns:w16="http://schemas.microsoft.com/office/word/2018/wordml" xmlns:w16se="http://schemas.microsoft.com/office/word/2015/wordml/symex" xmlns:wpg="http://schemas.microsoft.com/office/word/2010/wordprocessingGroup" xmlns:wpi="http://schemas.microsoft.com/office/word/2010/wordprocessingInk" xmlns:wne="http://schemas.microsoft.com/office/word/2006/wordml" xmlns:wps="http://schemas.microsoft.com/office/word/2010/wordprocessingShape" mc:Ignorable="w14 w15 w16se w16cid w16 w16cex wp14">
   <w:body>
     <w:p>
       <w:pPr>
@@ -93,17 +93,1074 @@
           <w:sz w:val="44"/>
           <w:szCs w:val="44"/>
         </w:rPr>
-        <w:t xml:space="preserve">1, 5, 6, 5, 1, 2, </w:t>
+        <w:t>1, 5, 6, 5, 1, 2, 3]</w:t>
       </w:r>
-      <w:bookmarkStart w:id="0" w:name="_GoBack"/>
-      <w:bookmarkEnd w:id="0"/>
-      <w:r>
+    </w:p>
+    <w:p>
+      <w:pPr>
+        <w:pStyle w:val="ListParagraph"/>
         <w:rPr>
           <w:sz w:val="44"/>
           <w:szCs w:val="44"/>
         </w:rPr>
-        <w:t>3]</w:t>
-      </w:r>
+      </w:pPr>
+    </w:p>
+    <w:tbl>
+      <w:tblPr>
+        <w:tblW w:w="0" w:type="auto"/>
+        <w:tblCellSpacing w:w="15" w:type="dxa"/>
+        <w:tblInd w:w="567" w:type="dxa"/>
+        <w:tblBorders>
+          <w:insideV w:val="single" w:sz="4" w:space="0" w:color="auto"/>
+        </w:tblBorders>
+        <w:tblCellMar>
+          <w:top w:w="15" w:type="dxa"/>
+          <w:left w:w="15" w:type="dxa"/>
+          <w:bottom w:w="15" w:type="dxa"/>
+          <w:right w:w="15" w:type="dxa"/>
+        </w:tblCellMar>
+        <w:tblLook w:val="04A0" w:firstRow="1" w:lastRow="0" w:firstColumn="1" w:lastColumn="0" w:noHBand="0" w:noVBand="1"/>
+      </w:tblPr>
+      <w:tblGrid>
+        <w:gridCol w:w="426"/>
+        <w:gridCol w:w="8144"/>
+      </w:tblGrid>
+      <w:tr>
+        <w:trPr>
+          <w:tblCellSpacing w:w="15" w:type="dxa"/>
+        </w:trPr>
+        <w:tc>
+          <w:tcPr>
+            <w:tcW w:w="381" w:type="dxa"/>
+            <w:vAlign w:val="center"/>
+            <w:hideMark/>
+          </w:tcPr>
+          <w:p>
+            <w:pPr>
+              <w:tabs>
+                <w:tab w:val="left" w:pos="916"/>
+                <w:tab w:val="left" w:pos="1832"/>
+                <w:tab w:val="left" w:pos="2748"/>
+                <w:tab w:val="left" w:pos="3664"/>
+                <w:tab w:val="left" w:pos="4580"/>
+                <w:tab w:val="left" w:pos="5496"/>
+                <w:tab w:val="left" w:pos="6412"/>
+                <w:tab w:val="left" w:pos="7328"/>
+                <w:tab w:val="left" w:pos="8244"/>
+                <w:tab w:val="left" w:pos="9160"/>
+                <w:tab w:val="left" w:pos="10076"/>
+                <w:tab w:val="left" w:pos="10992"/>
+                <w:tab w:val="left" w:pos="11908"/>
+                <w:tab w:val="left" w:pos="12824"/>
+                <w:tab w:val="left" w:pos="13740"/>
+                <w:tab w:val="left" w:pos="14656"/>
+              </w:tabs>
+              <w:spacing w:after="0" w:line="244" w:lineRule="atLeast"/>
+              <w:rPr>
+                <w:rFonts w:ascii="Courier New" w:eastAsia="Times New Roman" w:hAnsi="Courier New" w:cs="Courier New"/>
+                <w:color w:val="333333"/>
+                <w:sz w:val="20"/>
+                <w:szCs w:val="20"/>
+                <w:lang w:val="en-BD" w:eastAsia="zh-CN"/>
+              </w:rPr>
+            </w:pPr>
+            <w:r>
+              <w:rPr>
+                <w:rFonts w:ascii="Courier New" w:eastAsia="Times New Roman" w:hAnsi="Courier New" w:cs="Courier New"/>
+                <w:color w:val="333333"/>
+                <w:sz w:val="20"/>
+                <w:szCs w:val="20"/>
+                <w:lang w:val="en-BD" w:eastAsia="zh-CN"/>
+              </w:rPr>
+              <w:t>1</w:t>
+            </w:r>
+          </w:p>
+          <w:p>
+            <w:pPr>
+              <w:tabs>
+                <w:tab w:val="left" w:pos="916"/>
+                <w:tab w:val="left" w:pos="1832"/>
+                <w:tab w:val="left" w:pos="2748"/>
+                <w:tab w:val="left" w:pos="3664"/>
+                <w:tab w:val="left" w:pos="4580"/>
+                <w:tab w:val="left" w:pos="5496"/>
+                <w:tab w:val="left" w:pos="6412"/>
+                <w:tab w:val="left" w:pos="7328"/>
+                <w:tab w:val="left" w:pos="8244"/>
+                <w:tab w:val="left" w:pos="9160"/>
+                <w:tab w:val="left" w:pos="10076"/>
+                <w:tab w:val="left" w:pos="10992"/>
+                <w:tab w:val="left" w:pos="11908"/>
+                <w:tab w:val="left" w:pos="12824"/>
+                <w:tab w:val="left" w:pos="13740"/>
+                <w:tab w:val="left" w:pos="14656"/>
+              </w:tabs>
+              <w:spacing w:after="0" w:line="244" w:lineRule="atLeast"/>
+              <w:rPr>
+                <w:rFonts w:ascii="Courier New" w:eastAsia="Times New Roman" w:hAnsi="Courier New" w:cs="Courier New"/>
+                <w:color w:val="333333"/>
+                <w:sz w:val="20"/>
+                <w:szCs w:val="20"/>
+                <w:lang w:val="en-BD" w:eastAsia="zh-CN"/>
+              </w:rPr>
+            </w:pPr>
+            <w:r>
+              <w:rPr>
+                <w:rFonts w:ascii="Courier New" w:eastAsia="Times New Roman" w:hAnsi="Courier New" w:cs="Courier New"/>
+                <w:color w:val="333333"/>
+                <w:sz w:val="20"/>
+                <w:szCs w:val="20"/>
+                <w:lang w:val="en-BD" w:eastAsia="zh-CN"/>
+              </w:rPr>
+              <w:t>2</w:t>
+            </w:r>
+          </w:p>
+          <w:p>
+            <w:pPr>
+              <w:tabs>
+                <w:tab w:val="left" w:pos="916"/>
+                <w:tab w:val="left" w:pos="1832"/>
+                <w:tab w:val="left" w:pos="2748"/>
+                <w:tab w:val="left" w:pos="3664"/>
+                <w:tab w:val="left" w:pos="4580"/>
+                <w:tab w:val="left" w:pos="5496"/>
+                <w:tab w:val="left" w:pos="6412"/>
+                <w:tab w:val="left" w:pos="7328"/>
+                <w:tab w:val="left" w:pos="8244"/>
+                <w:tab w:val="left" w:pos="9160"/>
+                <w:tab w:val="left" w:pos="10076"/>
+                <w:tab w:val="left" w:pos="10992"/>
+                <w:tab w:val="left" w:pos="11908"/>
+                <w:tab w:val="left" w:pos="12824"/>
+                <w:tab w:val="left" w:pos="13740"/>
+                <w:tab w:val="left" w:pos="14656"/>
+              </w:tabs>
+              <w:spacing w:after="0" w:line="244" w:lineRule="atLeast"/>
+              <w:rPr>
+                <w:rFonts w:ascii="Courier New" w:eastAsia="Times New Roman" w:hAnsi="Courier New" w:cs="Courier New"/>
+                <w:color w:val="333333"/>
+                <w:sz w:val="20"/>
+                <w:szCs w:val="20"/>
+                <w:lang w:val="en-BD" w:eastAsia="zh-CN"/>
+              </w:rPr>
+            </w:pPr>
+            <w:r>
+              <w:rPr>
+                <w:rFonts w:ascii="Courier New" w:eastAsia="Times New Roman" w:hAnsi="Courier New" w:cs="Courier New"/>
+                <w:color w:val="333333"/>
+                <w:sz w:val="20"/>
+                <w:szCs w:val="20"/>
+                <w:lang w:val="en-BD" w:eastAsia="zh-CN"/>
+              </w:rPr>
+              <w:t>3</w:t>
+            </w:r>
+          </w:p>
+          <w:p>
+            <w:pPr>
+              <w:tabs>
+                <w:tab w:val="left" w:pos="916"/>
+                <w:tab w:val="left" w:pos="1832"/>
+                <w:tab w:val="left" w:pos="2748"/>
+                <w:tab w:val="left" w:pos="3664"/>
+                <w:tab w:val="left" w:pos="4580"/>
+                <w:tab w:val="left" w:pos="5496"/>
+                <w:tab w:val="left" w:pos="6412"/>
+                <w:tab w:val="left" w:pos="7328"/>
+                <w:tab w:val="left" w:pos="8244"/>
+                <w:tab w:val="left" w:pos="9160"/>
+                <w:tab w:val="left" w:pos="10076"/>
+                <w:tab w:val="left" w:pos="10992"/>
+                <w:tab w:val="left" w:pos="11908"/>
+                <w:tab w:val="left" w:pos="12824"/>
+                <w:tab w:val="left" w:pos="13740"/>
+                <w:tab w:val="left" w:pos="14656"/>
+              </w:tabs>
+              <w:spacing w:after="0" w:line="244" w:lineRule="atLeast"/>
+              <w:rPr>
+                <w:rFonts w:ascii="Courier New" w:eastAsia="Times New Roman" w:hAnsi="Courier New" w:cs="Courier New"/>
+                <w:color w:val="333333"/>
+                <w:sz w:val="20"/>
+                <w:szCs w:val="20"/>
+                <w:lang w:val="en-BD" w:eastAsia="zh-CN"/>
+              </w:rPr>
+            </w:pPr>
+            <w:r>
+              <w:rPr>
+                <w:rFonts w:ascii="Courier New" w:eastAsia="Times New Roman" w:hAnsi="Courier New" w:cs="Courier New"/>
+                <w:color w:val="333333"/>
+                <w:sz w:val="20"/>
+                <w:szCs w:val="20"/>
+                <w:lang w:val="en-BD" w:eastAsia="zh-CN"/>
+              </w:rPr>
+              <w:t>4</w:t>
+            </w:r>
+          </w:p>
+          <w:p>
+            <w:pPr>
+              <w:tabs>
+                <w:tab w:val="left" w:pos="916"/>
+                <w:tab w:val="left" w:pos="1832"/>
+                <w:tab w:val="left" w:pos="2748"/>
+                <w:tab w:val="left" w:pos="3664"/>
+                <w:tab w:val="left" w:pos="4580"/>
+                <w:tab w:val="left" w:pos="5496"/>
+                <w:tab w:val="left" w:pos="6412"/>
+                <w:tab w:val="left" w:pos="7328"/>
+                <w:tab w:val="left" w:pos="8244"/>
+                <w:tab w:val="left" w:pos="9160"/>
+                <w:tab w:val="left" w:pos="10076"/>
+                <w:tab w:val="left" w:pos="10992"/>
+                <w:tab w:val="left" w:pos="11908"/>
+                <w:tab w:val="left" w:pos="12824"/>
+                <w:tab w:val="left" w:pos="13740"/>
+                <w:tab w:val="left" w:pos="14656"/>
+              </w:tabs>
+              <w:spacing w:after="0" w:line="244" w:lineRule="atLeast"/>
+              <w:rPr>
+                <w:rFonts w:ascii="Courier New" w:eastAsia="Times New Roman" w:hAnsi="Courier New" w:cs="Courier New"/>
+                <w:color w:val="333333"/>
+                <w:sz w:val="20"/>
+                <w:szCs w:val="20"/>
+                <w:lang w:val="en-BD" w:eastAsia="zh-CN"/>
+              </w:rPr>
+            </w:pPr>
+            <w:r>
+              <w:rPr>
+                <w:rFonts w:ascii="Courier New" w:eastAsia="Times New Roman" w:hAnsi="Courier New" w:cs="Courier New"/>
+                <w:color w:val="333333"/>
+                <w:sz w:val="20"/>
+                <w:szCs w:val="20"/>
+                <w:lang w:val="en-BD" w:eastAsia="zh-CN"/>
+              </w:rPr>
+              <w:t>5</w:t>
+            </w:r>
+          </w:p>
+          <w:p>
+            <w:pPr>
+              <w:tabs>
+                <w:tab w:val="left" w:pos="916"/>
+                <w:tab w:val="left" w:pos="1832"/>
+                <w:tab w:val="left" w:pos="2748"/>
+                <w:tab w:val="left" w:pos="3664"/>
+                <w:tab w:val="left" w:pos="4580"/>
+                <w:tab w:val="left" w:pos="5496"/>
+                <w:tab w:val="left" w:pos="6412"/>
+                <w:tab w:val="left" w:pos="7328"/>
+                <w:tab w:val="left" w:pos="8244"/>
+                <w:tab w:val="left" w:pos="9160"/>
+                <w:tab w:val="left" w:pos="10076"/>
+                <w:tab w:val="left" w:pos="10992"/>
+                <w:tab w:val="left" w:pos="11908"/>
+                <w:tab w:val="left" w:pos="12824"/>
+                <w:tab w:val="left" w:pos="13740"/>
+                <w:tab w:val="left" w:pos="14656"/>
+              </w:tabs>
+              <w:spacing w:after="0" w:line="244" w:lineRule="atLeast"/>
+              <w:rPr>
+                <w:rFonts w:ascii="Courier New" w:eastAsia="Times New Roman" w:hAnsi="Courier New" w:cs="Courier New"/>
+                <w:color w:val="333333"/>
+                <w:sz w:val="20"/>
+                <w:szCs w:val="20"/>
+                <w:lang w:val="en-BD" w:eastAsia="zh-CN"/>
+              </w:rPr>
+            </w:pPr>
+            <w:r>
+              <w:rPr>
+                <w:rFonts w:ascii="Courier New" w:eastAsia="Times New Roman" w:hAnsi="Courier New" w:cs="Courier New"/>
+                <w:color w:val="333333"/>
+                <w:sz w:val="20"/>
+                <w:szCs w:val="20"/>
+                <w:lang w:val="en-BD" w:eastAsia="zh-CN"/>
+              </w:rPr>
+              <w:t>6</w:t>
+            </w:r>
+          </w:p>
+          <w:p>
+            <w:pPr>
+              <w:tabs>
+                <w:tab w:val="left" w:pos="916"/>
+                <w:tab w:val="left" w:pos="1832"/>
+                <w:tab w:val="left" w:pos="2748"/>
+                <w:tab w:val="left" w:pos="3664"/>
+                <w:tab w:val="left" w:pos="4580"/>
+                <w:tab w:val="left" w:pos="5496"/>
+                <w:tab w:val="left" w:pos="6412"/>
+                <w:tab w:val="left" w:pos="7328"/>
+                <w:tab w:val="left" w:pos="8244"/>
+                <w:tab w:val="left" w:pos="9160"/>
+                <w:tab w:val="left" w:pos="10076"/>
+                <w:tab w:val="left" w:pos="10992"/>
+                <w:tab w:val="left" w:pos="11908"/>
+                <w:tab w:val="left" w:pos="12824"/>
+                <w:tab w:val="left" w:pos="13740"/>
+                <w:tab w:val="left" w:pos="14656"/>
+              </w:tabs>
+              <w:spacing w:after="0" w:line="244" w:lineRule="atLeast"/>
+              <w:rPr>
+                <w:rFonts w:ascii="Courier New" w:eastAsia="Times New Roman" w:hAnsi="Courier New" w:cs="Courier New"/>
+                <w:color w:val="333333"/>
+                <w:sz w:val="20"/>
+                <w:szCs w:val="20"/>
+                <w:lang w:val="en-BD" w:eastAsia="zh-CN"/>
+              </w:rPr>
+            </w:pPr>
+            <w:r>
+              <w:rPr>
+                <w:rFonts w:ascii="Courier New" w:eastAsia="Times New Roman" w:hAnsi="Courier New" w:cs="Courier New"/>
+                <w:color w:val="333333"/>
+                <w:sz w:val="20"/>
+                <w:szCs w:val="20"/>
+                <w:lang w:val="en-BD" w:eastAsia="zh-CN"/>
+              </w:rPr>
+              <w:t>7</w:t>
+            </w:r>
+          </w:p>
+          <w:p>
+            <w:pPr>
+              <w:tabs>
+                <w:tab w:val="left" w:pos="916"/>
+                <w:tab w:val="left" w:pos="1832"/>
+                <w:tab w:val="left" w:pos="2748"/>
+                <w:tab w:val="left" w:pos="3664"/>
+                <w:tab w:val="left" w:pos="4580"/>
+                <w:tab w:val="left" w:pos="5496"/>
+                <w:tab w:val="left" w:pos="6412"/>
+                <w:tab w:val="left" w:pos="7328"/>
+                <w:tab w:val="left" w:pos="8244"/>
+                <w:tab w:val="left" w:pos="9160"/>
+                <w:tab w:val="left" w:pos="10076"/>
+                <w:tab w:val="left" w:pos="10992"/>
+                <w:tab w:val="left" w:pos="11908"/>
+                <w:tab w:val="left" w:pos="12824"/>
+                <w:tab w:val="left" w:pos="13740"/>
+                <w:tab w:val="left" w:pos="14656"/>
+              </w:tabs>
+              <w:spacing w:after="0" w:line="244" w:lineRule="atLeast"/>
+              <w:rPr>
+                <w:rFonts w:ascii="Courier New" w:eastAsia="Times New Roman" w:hAnsi="Courier New" w:cs="Courier New"/>
+                <w:color w:val="333333"/>
+                <w:sz w:val="20"/>
+                <w:szCs w:val="20"/>
+                <w:lang w:val="en-BD" w:eastAsia="zh-CN"/>
+              </w:rPr>
+            </w:pPr>
+            <w:r>
+              <w:rPr>
+                <w:rFonts w:ascii="Courier New" w:eastAsia="Times New Roman" w:hAnsi="Courier New" w:cs="Courier New"/>
+                <w:color w:val="333333"/>
+                <w:sz w:val="20"/>
+                <w:szCs w:val="20"/>
+                <w:lang w:val="en-BD" w:eastAsia="zh-CN"/>
+              </w:rPr>
+              <w:t>8</w:t>
+            </w:r>
+          </w:p>
+          <w:p>
+            <w:pPr>
+              <w:tabs>
+                <w:tab w:val="left" w:pos="916"/>
+                <w:tab w:val="left" w:pos="1832"/>
+                <w:tab w:val="left" w:pos="2748"/>
+                <w:tab w:val="left" w:pos="3664"/>
+                <w:tab w:val="left" w:pos="4580"/>
+                <w:tab w:val="left" w:pos="5496"/>
+                <w:tab w:val="left" w:pos="6412"/>
+                <w:tab w:val="left" w:pos="7328"/>
+                <w:tab w:val="left" w:pos="8244"/>
+                <w:tab w:val="left" w:pos="9160"/>
+                <w:tab w:val="left" w:pos="10076"/>
+                <w:tab w:val="left" w:pos="10992"/>
+                <w:tab w:val="left" w:pos="11908"/>
+                <w:tab w:val="left" w:pos="12824"/>
+                <w:tab w:val="left" w:pos="13740"/>
+                <w:tab w:val="left" w:pos="14656"/>
+              </w:tabs>
+              <w:spacing w:after="0" w:line="244" w:lineRule="atLeast"/>
+              <w:rPr>
+                <w:rFonts w:ascii="Courier New" w:eastAsia="Times New Roman" w:hAnsi="Courier New" w:cs="Courier New"/>
+                <w:color w:val="333333"/>
+                <w:sz w:val="20"/>
+                <w:szCs w:val="20"/>
+                <w:lang w:val="en-BD" w:eastAsia="zh-CN"/>
+              </w:rPr>
+            </w:pPr>
+            <w:r>
+              <w:rPr>
+                <w:rFonts w:ascii="Courier New" w:eastAsia="Times New Roman" w:hAnsi="Courier New" w:cs="Courier New"/>
+                <w:color w:val="333333"/>
+                <w:sz w:val="20"/>
+                <w:szCs w:val="20"/>
+                <w:lang w:val="en-BD" w:eastAsia="zh-CN"/>
+              </w:rPr>
+              <w:t>9</w:t>
+            </w:r>
+          </w:p>
+        </w:tc>
+        <w:tc>
+          <w:tcPr>
+            <w:tcW w:w="8099" w:type="dxa"/>
+            <w:vAlign w:val="center"/>
+            <w:hideMark/>
+          </w:tcPr>
+          <w:p>
+            <w:pPr>
+              <w:tabs>
+                <w:tab w:val="left" w:pos="916"/>
+                <w:tab w:val="left" w:pos="1832"/>
+                <w:tab w:val="left" w:pos="2748"/>
+                <w:tab w:val="left" w:pos="3664"/>
+                <w:tab w:val="left" w:pos="4580"/>
+                <w:tab w:val="left" w:pos="5496"/>
+                <w:tab w:val="left" w:pos="6412"/>
+                <w:tab w:val="left" w:pos="7328"/>
+                <w:tab w:val="left" w:pos="8244"/>
+                <w:tab w:val="left" w:pos="9160"/>
+                <w:tab w:val="left" w:pos="10076"/>
+                <w:tab w:val="left" w:pos="10992"/>
+                <w:tab w:val="left" w:pos="11908"/>
+                <w:tab w:val="left" w:pos="12824"/>
+                <w:tab w:val="left" w:pos="13740"/>
+                <w:tab w:val="left" w:pos="14656"/>
+              </w:tabs>
+              <w:spacing w:after="0" w:line="244" w:lineRule="atLeast"/>
+              <w:rPr>
+                <w:rFonts w:ascii="Courier New" w:eastAsia="Times New Roman" w:hAnsi="Courier New" w:cs="Courier New"/>
+                <w:color w:val="333333"/>
+                <w:sz w:val="20"/>
+                <w:szCs w:val="20"/>
+                <w:lang w:val="en-BD" w:eastAsia="zh-CN"/>
+              </w:rPr>
+            </w:pPr>
+            <w:r>
+              <w:rPr>
+                <w:rFonts w:ascii="Courier New" w:eastAsia="Times New Roman" w:hAnsi="Courier New" w:cs="Courier New"/>
+                <w:color w:val="333333"/>
+                <w:sz w:val="20"/>
+                <w:szCs w:val="20"/>
+                <w:lang w:val="en-BD" w:eastAsia="zh-CN"/>
+              </w:rPr>
+              <w:t>givenList = [</w:t>
+            </w:r>
+            <w:r>
+              <w:rPr>
+                <w:rFonts w:ascii="Courier New" w:eastAsia="Times New Roman" w:hAnsi="Courier New" w:cs="Courier New"/>
+                <w:b/>
+                <w:bCs/>
+                <w:color w:val="0000DD"/>
+                <w:sz w:val="20"/>
+                <w:szCs w:val="20"/>
+                <w:lang w:val="en-BD" w:eastAsia="zh-CN"/>
+              </w:rPr>
+              <w:t>1</w:t>
+            </w:r>
+            <w:r>
+              <w:rPr>
+                <w:rFonts w:ascii="Courier New" w:eastAsia="Times New Roman" w:hAnsi="Courier New" w:cs="Courier New"/>
+                <w:color w:val="333333"/>
+                <w:sz w:val="20"/>
+                <w:szCs w:val="20"/>
+                <w:lang w:val="en-BD" w:eastAsia="zh-CN"/>
+              </w:rPr>
+              <w:t xml:space="preserve">, </w:t>
+            </w:r>
+            <w:r>
+              <w:rPr>
+                <w:rFonts w:ascii="Courier New" w:eastAsia="Times New Roman" w:hAnsi="Courier New" w:cs="Courier New"/>
+                <w:b/>
+                <w:bCs/>
+                <w:color w:val="0000DD"/>
+                <w:sz w:val="20"/>
+                <w:szCs w:val="20"/>
+                <w:lang w:val="en-BD" w:eastAsia="zh-CN"/>
+              </w:rPr>
+              <w:t>5</w:t>
+            </w:r>
+            <w:r>
+              <w:rPr>
+                <w:rFonts w:ascii="Courier New" w:eastAsia="Times New Roman" w:hAnsi="Courier New" w:cs="Courier New"/>
+                <w:color w:val="333333"/>
+                <w:sz w:val="20"/>
+                <w:szCs w:val="20"/>
+                <w:lang w:val="en-BD" w:eastAsia="zh-CN"/>
+              </w:rPr>
+              <w:t xml:space="preserve">, </w:t>
+            </w:r>
+            <w:r>
+              <w:rPr>
+                <w:rFonts w:ascii="Courier New" w:eastAsia="Times New Roman" w:hAnsi="Courier New" w:cs="Courier New"/>
+                <w:b/>
+                <w:bCs/>
+                <w:color w:val="0000DD"/>
+                <w:sz w:val="20"/>
+                <w:szCs w:val="20"/>
+                <w:lang w:val="en-BD" w:eastAsia="zh-CN"/>
+              </w:rPr>
+              <w:t>6</w:t>
+            </w:r>
+            <w:r>
+              <w:rPr>
+                <w:rFonts w:ascii="Courier New" w:eastAsia="Times New Roman" w:hAnsi="Courier New" w:cs="Courier New"/>
+                <w:color w:val="333333"/>
+                <w:sz w:val="20"/>
+                <w:szCs w:val="20"/>
+                <w:lang w:val="en-BD" w:eastAsia="zh-CN"/>
+              </w:rPr>
+              <w:t xml:space="preserve">, </w:t>
+            </w:r>
+            <w:r>
+              <w:rPr>
+                <w:rFonts w:ascii="Courier New" w:eastAsia="Times New Roman" w:hAnsi="Courier New" w:cs="Courier New"/>
+                <w:b/>
+                <w:bCs/>
+                <w:color w:val="0000DD"/>
+                <w:sz w:val="20"/>
+                <w:szCs w:val="20"/>
+                <w:lang w:val="en-BD" w:eastAsia="zh-CN"/>
+              </w:rPr>
+              <w:t>5</w:t>
+            </w:r>
+            <w:r>
+              <w:rPr>
+                <w:rFonts w:ascii="Courier New" w:eastAsia="Times New Roman" w:hAnsi="Courier New" w:cs="Courier New"/>
+                <w:color w:val="333333"/>
+                <w:sz w:val="20"/>
+                <w:szCs w:val="20"/>
+                <w:lang w:val="en-BD" w:eastAsia="zh-CN"/>
+              </w:rPr>
+              <w:t xml:space="preserve">, </w:t>
+            </w:r>
+            <w:r>
+              <w:rPr>
+                <w:rFonts w:ascii="Courier New" w:eastAsia="Times New Roman" w:hAnsi="Courier New" w:cs="Courier New"/>
+                <w:b/>
+                <w:bCs/>
+                <w:color w:val="0000DD"/>
+                <w:sz w:val="20"/>
+                <w:szCs w:val="20"/>
+                <w:lang w:val="en-BD" w:eastAsia="zh-CN"/>
+              </w:rPr>
+              <w:t>1</w:t>
+            </w:r>
+            <w:r>
+              <w:rPr>
+                <w:rFonts w:ascii="Courier New" w:eastAsia="Times New Roman" w:hAnsi="Courier New" w:cs="Courier New"/>
+                <w:color w:val="333333"/>
+                <w:sz w:val="20"/>
+                <w:szCs w:val="20"/>
+                <w:lang w:val="en-BD" w:eastAsia="zh-CN"/>
+              </w:rPr>
+              <w:t xml:space="preserve">, </w:t>
+            </w:r>
+            <w:r>
+              <w:rPr>
+                <w:rFonts w:ascii="Courier New" w:eastAsia="Times New Roman" w:hAnsi="Courier New" w:cs="Courier New"/>
+                <w:b/>
+                <w:bCs/>
+                <w:color w:val="0000DD"/>
+                <w:sz w:val="20"/>
+                <w:szCs w:val="20"/>
+                <w:lang w:val="en-BD" w:eastAsia="zh-CN"/>
+              </w:rPr>
+              <w:t>2</w:t>
+            </w:r>
+            <w:r>
+              <w:rPr>
+                <w:rFonts w:ascii="Courier New" w:eastAsia="Times New Roman" w:hAnsi="Courier New" w:cs="Courier New"/>
+                <w:color w:val="333333"/>
+                <w:sz w:val="20"/>
+                <w:szCs w:val="20"/>
+                <w:lang w:val="en-BD" w:eastAsia="zh-CN"/>
+              </w:rPr>
+              <w:t xml:space="preserve">, </w:t>
+            </w:r>
+            <w:r>
+              <w:rPr>
+                <w:rFonts w:ascii="Courier New" w:eastAsia="Times New Roman" w:hAnsi="Courier New" w:cs="Courier New"/>
+                <w:b/>
+                <w:bCs/>
+                <w:color w:val="0000DD"/>
+                <w:sz w:val="20"/>
+                <w:szCs w:val="20"/>
+                <w:lang w:val="en-BD" w:eastAsia="zh-CN"/>
+              </w:rPr>
+              <w:t>3</w:t>
+            </w:r>
+            <w:r>
+              <w:rPr>
+                <w:rFonts w:ascii="Courier New" w:eastAsia="Times New Roman" w:hAnsi="Courier New" w:cs="Courier New"/>
+                <w:color w:val="333333"/>
+                <w:sz w:val="20"/>
+                <w:szCs w:val="20"/>
+                <w:lang w:val="en-BD" w:eastAsia="zh-CN"/>
+              </w:rPr>
+              <w:t>]</w:t>
+            </w:r>
+          </w:p>
+          <w:p>
+            <w:pPr>
+              <w:tabs>
+                <w:tab w:val="left" w:pos="916"/>
+                <w:tab w:val="left" w:pos="1832"/>
+                <w:tab w:val="left" w:pos="2748"/>
+                <w:tab w:val="left" w:pos="3664"/>
+                <w:tab w:val="left" w:pos="4580"/>
+                <w:tab w:val="left" w:pos="5496"/>
+                <w:tab w:val="left" w:pos="6412"/>
+                <w:tab w:val="left" w:pos="7328"/>
+                <w:tab w:val="left" w:pos="8244"/>
+                <w:tab w:val="left" w:pos="9160"/>
+                <w:tab w:val="left" w:pos="10076"/>
+                <w:tab w:val="left" w:pos="10992"/>
+                <w:tab w:val="left" w:pos="11908"/>
+                <w:tab w:val="left" w:pos="12824"/>
+                <w:tab w:val="left" w:pos="13740"/>
+                <w:tab w:val="left" w:pos="14656"/>
+              </w:tabs>
+              <w:spacing w:after="0" w:line="244" w:lineRule="atLeast"/>
+              <w:rPr>
+                <w:rFonts w:ascii="Courier New" w:eastAsia="Times New Roman" w:hAnsi="Courier New" w:cs="Courier New"/>
+                <w:color w:val="333333"/>
+                <w:sz w:val="20"/>
+                <w:szCs w:val="20"/>
+                <w:lang w:val="en-BD" w:eastAsia="zh-CN"/>
+              </w:rPr>
+            </w:pPr>
+            <w:r>
+              <w:rPr>
+                <w:rFonts w:ascii="Courier New" w:eastAsia="Times New Roman" w:hAnsi="Courier New" w:cs="Courier New"/>
+                <w:color w:val="333333"/>
+                <w:sz w:val="20"/>
+                <w:szCs w:val="20"/>
+                <w:lang w:val="en-BD" w:eastAsia="zh-CN"/>
+              </w:rPr>
+              <w:t>uniqueList = []</w:t>
+            </w:r>
+          </w:p>
+          <w:p>
+            <w:pPr>
+              <w:tabs>
+                <w:tab w:val="left" w:pos="916"/>
+                <w:tab w:val="left" w:pos="1832"/>
+                <w:tab w:val="left" w:pos="2748"/>
+                <w:tab w:val="left" w:pos="3664"/>
+                <w:tab w:val="left" w:pos="4580"/>
+                <w:tab w:val="left" w:pos="5496"/>
+                <w:tab w:val="left" w:pos="6412"/>
+                <w:tab w:val="left" w:pos="7328"/>
+                <w:tab w:val="left" w:pos="8244"/>
+                <w:tab w:val="left" w:pos="9160"/>
+                <w:tab w:val="left" w:pos="10076"/>
+                <w:tab w:val="left" w:pos="10992"/>
+                <w:tab w:val="left" w:pos="11908"/>
+                <w:tab w:val="left" w:pos="12824"/>
+                <w:tab w:val="left" w:pos="13740"/>
+                <w:tab w:val="left" w:pos="14656"/>
+              </w:tabs>
+              <w:spacing w:after="0" w:line="244" w:lineRule="atLeast"/>
+              <w:rPr>
+                <w:rFonts w:ascii="Courier New" w:eastAsia="Times New Roman" w:hAnsi="Courier New" w:cs="Courier New"/>
+                <w:color w:val="333333"/>
+                <w:sz w:val="20"/>
+                <w:szCs w:val="20"/>
+                <w:lang w:val="en-BD" w:eastAsia="zh-CN"/>
+              </w:rPr>
+            </w:pPr>
+            <w:r>
+              <w:rPr>
+                <w:rFonts w:ascii="Courier New" w:eastAsia="Times New Roman" w:hAnsi="Courier New" w:cs="Courier New"/>
+                <w:color w:val="333333"/>
+                <w:sz w:val="20"/>
+                <w:szCs w:val="20"/>
+                <w:lang w:val="en-BD" w:eastAsia="zh-CN"/>
+              </w:rPr>
+              <w:t>duplicateList = []</w:t>
+            </w:r>
+          </w:p>
+          <w:p>
+            <w:pPr>
+              <w:tabs>
+                <w:tab w:val="left" w:pos="916"/>
+                <w:tab w:val="left" w:pos="1832"/>
+                <w:tab w:val="left" w:pos="2748"/>
+                <w:tab w:val="left" w:pos="3664"/>
+                <w:tab w:val="left" w:pos="4580"/>
+                <w:tab w:val="left" w:pos="5496"/>
+                <w:tab w:val="left" w:pos="6412"/>
+                <w:tab w:val="left" w:pos="7328"/>
+                <w:tab w:val="left" w:pos="8244"/>
+                <w:tab w:val="left" w:pos="9160"/>
+                <w:tab w:val="left" w:pos="10076"/>
+                <w:tab w:val="left" w:pos="10992"/>
+                <w:tab w:val="left" w:pos="11908"/>
+                <w:tab w:val="left" w:pos="12824"/>
+                <w:tab w:val="left" w:pos="13740"/>
+                <w:tab w:val="left" w:pos="14656"/>
+              </w:tabs>
+              <w:spacing w:after="0" w:line="244" w:lineRule="atLeast"/>
+              <w:rPr>
+                <w:rFonts w:ascii="Courier New" w:eastAsia="Times New Roman" w:hAnsi="Courier New" w:cs="Courier New"/>
+                <w:color w:val="333333"/>
+                <w:sz w:val="20"/>
+                <w:szCs w:val="20"/>
+                <w:lang w:val="en-BD" w:eastAsia="zh-CN"/>
+              </w:rPr>
+            </w:pPr>
+            <w:r>
+              <w:rPr>
+                <w:rFonts w:ascii="Courier New" w:eastAsia="Times New Roman" w:hAnsi="Courier New" w:cs="Courier New"/>
+                <w:b/>
+                <w:bCs/>
+                <w:color w:val="008800"/>
+                <w:sz w:val="20"/>
+                <w:szCs w:val="20"/>
+                <w:lang w:val="en-BD" w:eastAsia="zh-CN"/>
+              </w:rPr>
+              <w:t>for</w:t>
+            </w:r>
+            <w:r>
+              <w:rPr>
+                <w:rFonts w:ascii="Courier New" w:eastAsia="Times New Roman" w:hAnsi="Courier New" w:cs="Courier New"/>
+                <w:color w:val="333333"/>
+                <w:sz w:val="20"/>
+                <w:szCs w:val="20"/>
+                <w:lang w:val="en-BD" w:eastAsia="zh-CN"/>
+              </w:rPr>
+              <w:t xml:space="preserve"> item </w:t>
+            </w:r>
+            <w:r>
+              <w:rPr>
+                <w:rFonts w:ascii="Courier New" w:eastAsia="Times New Roman" w:hAnsi="Courier New" w:cs="Courier New"/>
+                <w:b/>
+                <w:bCs/>
+                <w:color w:val="000000"/>
+                <w:sz w:val="20"/>
+                <w:szCs w:val="20"/>
+                <w:lang w:val="en-BD" w:eastAsia="zh-CN"/>
+              </w:rPr>
+              <w:t>in</w:t>
+            </w:r>
+            <w:r>
+              <w:rPr>
+                <w:rFonts w:ascii="Courier New" w:eastAsia="Times New Roman" w:hAnsi="Courier New" w:cs="Courier New"/>
+                <w:color w:val="333333"/>
+                <w:sz w:val="20"/>
+                <w:szCs w:val="20"/>
+                <w:lang w:val="en-BD" w:eastAsia="zh-CN"/>
+              </w:rPr>
+              <w:t xml:space="preserve"> givenList:</w:t>
+            </w:r>
+          </w:p>
+          <w:p>
+            <w:pPr>
+              <w:tabs>
+                <w:tab w:val="left" w:pos="916"/>
+                <w:tab w:val="left" w:pos="1832"/>
+                <w:tab w:val="left" w:pos="2748"/>
+                <w:tab w:val="left" w:pos="3664"/>
+                <w:tab w:val="left" w:pos="4580"/>
+                <w:tab w:val="left" w:pos="5496"/>
+                <w:tab w:val="left" w:pos="6412"/>
+                <w:tab w:val="left" w:pos="7328"/>
+                <w:tab w:val="left" w:pos="8244"/>
+                <w:tab w:val="left" w:pos="9160"/>
+                <w:tab w:val="left" w:pos="10076"/>
+                <w:tab w:val="left" w:pos="10992"/>
+                <w:tab w:val="left" w:pos="11908"/>
+                <w:tab w:val="left" w:pos="12824"/>
+                <w:tab w:val="left" w:pos="13740"/>
+                <w:tab w:val="left" w:pos="14656"/>
+              </w:tabs>
+              <w:spacing w:after="0" w:line="244" w:lineRule="atLeast"/>
+              <w:rPr>
+                <w:rFonts w:ascii="Courier New" w:eastAsia="Times New Roman" w:hAnsi="Courier New" w:cs="Courier New"/>
+                <w:color w:val="333333"/>
+                <w:sz w:val="20"/>
+                <w:szCs w:val="20"/>
+                <w:lang w:val="en-BD" w:eastAsia="zh-CN"/>
+              </w:rPr>
+            </w:pPr>
+            <w:r>
+              <w:rPr>
+                <w:rFonts w:ascii="Courier New" w:eastAsia="Times New Roman" w:hAnsi="Courier New" w:cs="Courier New"/>
+                <w:color w:val="333333"/>
+                <w:sz w:val="20"/>
+                <w:szCs w:val="20"/>
+                <w:lang w:val="en-BD" w:eastAsia="zh-CN"/>
+              </w:rPr>
+              <w:t xml:space="preserve">    </w:t>
+            </w:r>
+            <w:r>
+              <w:rPr>
+                <w:rFonts w:ascii="Courier New" w:eastAsia="Times New Roman" w:hAnsi="Courier New" w:cs="Courier New"/>
+                <w:b/>
+                <w:bCs/>
+                <w:color w:val="008800"/>
+                <w:sz w:val="20"/>
+                <w:szCs w:val="20"/>
+                <w:lang w:val="en-BD" w:eastAsia="zh-CN"/>
+              </w:rPr>
+              <w:t>if</w:t>
+            </w:r>
+            <w:r>
+              <w:rPr>
+                <w:rFonts w:ascii="Courier New" w:eastAsia="Times New Roman" w:hAnsi="Courier New" w:cs="Courier New"/>
+                <w:color w:val="333333"/>
+                <w:sz w:val="20"/>
+                <w:szCs w:val="20"/>
+                <w:lang w:val="en-BD" w:eastAsia="zh-CN"/>
+              </w:rPr>
+              <w:t xml:space="preserve"> item </w:t>
+            </w:r>
+            <w:r>
+              <w:rPr>
+                <w:rFonts w:ascii="Courier New" w:eastAsia="Times New Roman" w:hAnsi="Courier New" w:cs="Courier New"/>
+                <w:b/>
+                <w:bCs/>
+                <w:color w:val="000000"/>
+                <w:sz w:val="20"/>
+                <w:szCs w:val="20"/>
+                <w:lang w:val="en-BD" w:eastAsia="zh-CN"/>
+              </w:rPr>
+              <w:t>not</w:t>
+            </w:r>
+            <w:r>
+              <w:rPr>
+                <w:rFonts w:ascii="Courier New" w:eastAsia="Times New Roman" w:hAnsi="Courier New" w:cs="Courier New"/>
+                <w:color w:val="333333"/>
+                <w:sz w:val="20"/>
+                <w:szCs w:val="20"/>
+                <w:lang w:val="en-BD" w:eastAsia="zh-CN"/>
+              </w:rPr>
+              <w:t xml:space="preserve"> </w:t>
+            </w:r>
+            <w:r>
+              <w:rPr>
+                <w:rFonts w:ascii="Courier New" w:eastAsia="Times New Roman" w:hAnsi="Courier New" w:cs="Courier New"/>
+                <w:b/>
+                <w:bCs/>
+                <w:color w:val="000000"/>
+                <w:sz w:val="20"/>
+                <w:szCs w:val="20"/>
+                <w:lang w:val="en-BD" w:eastAsia="zh-CN"/>
+              </w:rPr>
+              <w:t>in</w:t>
+            </w:r>
+            <w:r>
+              <w:rPr>
+                <w:rFonts w:ascii="Courier New" w:eastAsia="Times New Roman" w:hAnsi="Courier New" w:cs="Courier New"/>
+                <w:color w:val="333333"/>
+                <w:sz w:val="20"/>
+                <w:szCs w:val="20"/>
+                <w:lang w:val="en-BD" w:eastAsia="zh-CN"/>
+              </w:rPr>
+              <w:t xml:space="preserve"> uniqueList:</w:t>
+            </w:r>
+          </w:p>
+          <w:p>
+            <w:pPr>
+              <w:tabs>
+                <w:tab w:val="left" w:pos="916"/>
+                <w:tab w:val="left" w:pos="1832"/>
+                <w:tab w:val="left" w:pos="2748"/>
+                <w:tab w:val="left" w:pos="3664"/>
+                <w:tab w:val="left" w:pos="4580"/>
+                <w:tab w:val="left" w:pos="5496"/>
+                <w:tab w:val="left" w:pos="6412"/>
+                <w:tab w:val="left" w:pos="7328"/>
+                <w:tab w:val="left" w:pos="8244"/>
+                <w:tab w:val="left" w:pos="9160"/>
+                <w:tab w:val="left" w:pos="10076"/>
+                <w:tab w:val="left" w:pos="10992"/>
+                <w:tab w:val="left" w:pos="11908"/>
+                <w:tab w:val="left" w:pos="12824"/>
+                <w:tab w:val="left" w:pos="13740"/>
+                <w:tab w:val="left" w:pos="14656"/>
+              </w:tabs>
+              <w:spacing w:after="0" w:line="244" w:lineRule="atLeast"/>
+              <w:rPr>
+                <w:rFonts w:ascii="Courier New" w:eastAsia="Times New Roman" w:hAnsi="Courier New" w:cs="Courier New"/>
+                <w:color w:val="333333"/>
+                <w:sz w:val="20"/>
+                <w:szCs w:val="20"/>
+                <w:lang w:val="en-BD" w:eastAsia="zh-CN"/>
+              </w:rPr>
+            </w:pPr>
+            <w:r>
+              <w:rPr>
+                <w:rFonts w:ascii="Courier New" w:eastAsia="Times New Roman" w:hAnsi="Courier New" w:cs="Courier New"/>
+                <w:color w:val="333333"/>
+                <w:sz w:val="20"/>
+                <w:szCs w:val="20"/>
+                <w:lang w:val="en-BD" w:eastAsia="zh-CN"/>
+              </w:rPr>
+              <w:t xml:space="preserve">        uniqueList.append(item)</w:t>
+            </w:r>
+          </w:p>
+          <w:p>
+            <w:pPr>
+              <w:tabs>
+                <w:tab w:val="left" w:pos="916"/>
+                <w:tab w:val="left" w:pos="1832"/>
+                <w:tab w:val="left" w:pos="2748"/>
+                <w:tab w:val="left" w:pos="3664"/>
+                <w:tab w:val="left" w:pos="4580"/>
+                <w:tab w:val="left" w:pos="5496"/>
+                <w:tab w:val="left" w:pos="6412"/>
+                <w:tab w:val="left" w:pos="7328"/>
+                <w:tab w:val="left" w:pos="8244"/>
+                <w:tab w:val="left" w:pos="9160"/>
+                <w:tab w:val="left" w:pos="10076"/>
+                <w:tab w:val="left" w:pos="10992"/>
+                <w:tab w:val="left" w:pos="11908"/>
+                <w:tab w:val="left" w:pos="12824"/>
+                <w:tab w:val="left" w:pos="13740"/>
+                <w:tab w:val="left" w:pos="14656"/>
+              </w:tabs>
+              <w:spacing w:after="0" w:line="244" w:lineRule="atLeast"/>
+              <w:rPr>
+                <w:rFonts w:ascii="Courier New" w:eastAsia="Times New Roman" w:hAnsi="Courier New" w:cs="Courier New"/>
+                <w:color w:val="333333"/>
+                <w:sz w:val="20"/>
+                <w:szCs w:val="20"/>
+                <w:lang w:val="en-BD" w:eastAsia="zh-CN"/>
+              </w:rPr>
+            </w:pPr>
+            <w:r>
+              <w:rPr>
+                <w:rFonts w:ascii="Courier New" w:eastAsia="Times New Roman" w:hAnsi="Courier New" w:cs="Courier New"/>
+                <w:color w:val="333333"/>
+                <w:sz w:val="20"/>
+                <w:szCs w:val="20"/>
+                <w:lang w:val="en-BD" w:eastAsia="zh-CN"/>
+              </w:rPr>
+              <w:t xml:space="preserve">    </w:t>
+            </w:r>
+            <w:r>
+              <w:rPr>
+                <w:rFonts w:ascii="Courier New" w:eastAsia="Times New Roman" w:hAnsi="Courier New" w:cs="Courier New"/>
+                <w:b/>
+                <w:bCs/>
+                <w:color w:val="008800"/>
+                <w:sz w:val="20"/>
+                <w:szCs w:val="20"/>
+                <w:lang w:val="en-BD" w:eastAsia="zh-CN"/>
+              </w:rPr>
+              <w:t>else</w:t>
+            </w:r>
+            <w:r>
+              <w:rPr>
+                <w:rFonts w:ascii="Courier New" w:eastAsia="Times New Roman" w:hAnsi="Courier New" w:cs="Courier New"/>
+                <w:color w:val="333333"/>
+                <w:sz w:val="20"/>
+                <w:szCs w:val="20"/>
+                <w:lang w:val="en-BD" w:eastAsia="zh-CN"/>
+              </w:rPr>
+              <w:t>:</w:t>
+            </w:r>
+          </w:p>
+          <w:p>
+            <w:pPr>
+              <w:tabs>
+                <w:tab w:val="left" w:pos="916"/>
+                <w:tab w:val="left" w:pos="1832"/>
+                <w:tab w:val="left" w:pos="2748"/>
+                <w:tab w:val="left" w:pos="3664"/>
+                <w:tab w:val="left" w:pos="4580"/>
+                <w:tab w:val="left" w:pos="5496"/>
+                <w:tab w:val="left" w:pos="6412"/>
+                <w:tab w:val="left" w:pos="7328"/>
+                <w:tab w:val="left" w:pos="8244"/>
+                <w:tab w:val="left" w:pos="9160"/>
+                <w:tab w:val="left" w:pos="10076"/>
+                <w:tab w:val="left" w:pos="10992"/>
+                <w:tab w:val="left" w:pos="11908"/>
+                <w:tab w:val="left" w:pos="12824"/>
+                <w:tab w:val="left" w:pos="13740"/>
+                <w:tab w:val="left" w:pos="14656"/>
+              </w:tabs>
+              <w:spacing w:after="0" w:line="244" w:lineRule="atLeast"/>
+              <w:rPr>
+                <w:rFonts w:ascii="Courier New" w:eastAsia="Times New Roman" w:hAnsi="Courier New" w:cs="Courier New"/>
+                <w:color w:val="333333"/>
+                <w:sz w:val="20"/>
+                <w:szCs w:val="20"/>
+                <w:lang w:val="en-BD" w:eastAsia="zh-CN"/>
+              </w:rPr>
+            </w:pPr>
+            <w:r>
+              <w:rPr>
+                <w:rFonts w:ascii="Courier New" w:eastAsia="Times New Roman" w:hAnsi="Courier New" w:cs="Courier New"/>
+                <w:color w:val="333333"/>
+                <w:sz w:val="20"/>
+                <w:szCs w:val="20"/>
+                <w:lang w:val="en-BD" w:eastAsia="zh-CN"/>
+              </w:rPr>
+              <w:t xml:space="preserve">        duplicateList.append(item)</w:t>
+            </w:r>
+          </w:p>
+          <w:p>
+            <w:pPr>
+              <w:tabs>
+                <w:tab w:val="left" w:pos="916"/>
+                <w:tab w:val="left" w:pos="1832"/>
+                <w:tab w:val="left" w:pos="2748"/>
+                <w:tab w:val="left" w:pos="3664"/>
+                <w:tab w:val="left" w:pos="4580"/>
+                <w:tab w:val="left" w:pos="5496"/>
+                <w:tab w:val="left" w:pos="6412"/>
+                <w:tab w:val="left" w:pos="7328"/>
+                <w:tab w:val="left" w:pos="8244"/>
+                <w:tab w:val="left" w:pos="9160"/>
+                <w:tab w:val="left" w:pos="10076"/>
+                <w:tab w:val="left" w:pos="10992"/>
+                <w:tab w:val="left" w:pos="11908"/>
+                <w:tab w:val="left" w:pos="12824"/>
+                <w:tab w:val="left" w:pos="13740"/>
+                <w:tab w:val="left" w:pos="14656"/>
+              </w:tabs>
+              <w:spacing w:after="0" w:line="244" w:lineRule="atLeast"/>
+              <w:rPr>
+                <w:rFonts w:ascii="Courier New" w:eastAsia="Times New Roman" w:hAnsi="Courier New" w:cs="Courier New"/>
+                <w:color w:val="333333"/>
+                <w:sz w:val="20"/>
+                <w:szCs w:val="20"/>
+                <w:lang w:val="en-BD" w:eastAsia="zh-CN"/>
+              </w:rPr>
+            </w:pPr>
+            <w:r>
+              <w:rPr>
+                <w:rFonts w:ascii="Courier New" w:eastAsia="Times New Roman" w:hAnsi="Courier New" w:cs="Courier New"/>
+                <w:b/>
+                <w:bCs/>
+                <w:color w:val="008800"/>
+                <w:sz w:val="20"/>
+                <w:szCs w:val="20"/>
+                <w:lang w:val="en-BD" w:eastAsia="zh-CN"/>
+              </w:rPr>
+              <w:t>print</w:t>
+            </w:r>
+            <w:r>
+              <w:rPr>
+                <w:rFonts w:ascii="Courier New" w:eastAsia="Times New Roman" w:hAnsi="Courier New" w:cs="Courier New"/>
+                <w:color w:val="333333"/>
+                <w:sz w:val="20"/>
+                <w:szCs w:val="20"/>
+                <w:lang w:val="en-BD" w:eastAsia="zh-CN"/>
+              </w:rPr>
+              <w:t>(duplicateList)</w:t>
+            </w:r>
+          </w:p>
+        </w:tc>
+      </w:tr>
+    </w:tbl>
+    <w:p>
+      <w:pPr>
+        <w:pStyle w:val="ListParagraph"/>
+        <w:rPr>
+          <w:sz w:val="44"/>
+          <w:szCs w:val="44"/>
+        </w:rPr>
+      </w:pPr>
     </w:p>
     <w:sectPr>
       <w:pgSz w:w="12240" w:h="15840"/>
@@ -116,7 +1173,7 @@
 </file>
 
 <file path=word/numbering.xml><?xml version="1.0" encoding="utf-8"?>
-<w:numbering xmlns:wpc="http://schemas.microsoft.com/office/word/2010/wordprocessingCanvas" xmlns:mc="http://schemas.openxmlformats.org/markup-compatibility/2006" xmlns:o="urn:schemas-microsoft-com:office:office" xmlns:r="http://schemas.openxmlformats.org/officeDocument/2006/relationships" xmlns:m="http://schemas.openxmlformats.org/officeDocument/2006/math" xmlns:v="urn:schemas-microsoft-com:vml" xmlns:wp14="http://schemas.microsoft.com/office/word/2010/wordprocessingDrawing" xmlns:wp="http://schemas.openxmlformats.org/drawingml/2006/wordprocessingDrawing" xmlns:w10="urn:schemas-microsoft-com:office:word" xmlns:w="http://schemas.openxmlformats.org/wordprocessingml/2006/main" xmlns:w14="http://schemas.microsoft.com/office/word/2010/wordml" xmlns:w15="http://schemas.microsoft.com/office/word/2012/wordml" xmlns:wpg="http://schemas.microsoft.com/office/word/2010/wordprocessingGroup" xmlns:wpi="http://schemas.microsoft.com/office/word/2010/wordprocessingInk" xmlns:wne="http://schemas.microsoft.com/office/word/2006/wordml" xmlns:wps="http://schemas.microsoft.com/office/word/2010/wordprocessingShape" mc:Ignorable="w14 w15 wp14">
+<w:numbering xmlns:wpc="http://schemas.microsoft.com/office/word/2010/wordprocessingCanvas" xmlns:cx="http://schemas.microsoft.com/office/drawing/2014/chartex" xmlns:cx1="http://schemas.microsoft.com/office/drawing/2015/9/8/chartex" xmlns:cx2="http://schemas.microsoft.com/office/drawing/2015/10/21/chartex" xmlns:cx3="http://schemas.microsoft.com/office/drawing/2016/5/9/chartex" xmlns:cx4="http://schemas.microsoft.com/office/drawing/2016/5/10/chartex" xmlns:cx5="http://schemas.microsoft.com/office/drawing/2016/5/11/chartex" xmlns:cx6="http://schemas.microsoft.com/office/drawing/2016/5/12/chartex" xmlns:cx7="http://schemas.microsoft.com/office/drawing/2016/5/13/chartex" xmlns:cx8="http://schemas.microsoft.com/office/drawing/2016/5/14/chartex" xmlns:mc="http://schemas.openxmlformats.org/markup-compatibility/2006" xmlns:aink="http://schemas.microsoft.com/office/drawing/2016/ink" xmlns:am3d="http://schemas.microsoft.com/office/drawing/2017/model3d" xmlns:o="urn:schemas-microsoft-com:office:office" xmlns:r="http://schemas.openxmlformats.org/officeDocument/2006/relationships" xmlns:m="http://schemas.openxmlformats.org/officeDocument/2006/math" xmlns:v="urn:schemas-microsoft-com:vml" xmlns:wp14="http://schemas.microsoft.com/office/word/2010/wordprocessingDrawing" xmlns:wp="http://schemas.openxmlformats.org/drawingml/2006/wordprocessingDrawing" xmlns:w10="urn:schemas-microsoft-com:office:word" xmlns:w="http://schemas.openxmlformats.org/wordprocessingml/2006/main" xmlns:w14="http://schemas.microsoft.com/office/word/2010/wordml" xmlns:w15="http://schemas.microsoft.com/office/word/2012/wordml" xmlns:w16cex="http://schemas.microsoft.com/office/word/2018/wordml/cex" xmlns:w16cid="http://schemas.microsoft.com/office/word/2016/wordml/cid" xmlns:w16="http://schemas.microsoft.com/office/word/2018/wordml" xmlns:w16se="http://schemas.microsoft.com/office/word/2015/wordml/symex" xmlns:wpg="http://schemas.microsoft.com/office/word/2010/wordprocessingGroup" xmlns:wpi="http://schemas.microsoft.com/office/word/2010/wordprocessingInk" xmlns:wne="http://schemas.microsoft.com/office/word/2006/wordml" xmlns:wps="http://schemas.microsoft.com/office/word/2010/wordprocessingShape" mc:Ignorable="w14 w15 w16se w16cid w16 w16cex wp14">
   <w:abstractNum w:abstractNumId="0" w15:restartNumberingAfterBreak="0">
     <w:nsid w:val="619C64F3"/>
     <w:multiLevelType w:val="hybridMultilevel"/>
@@ -213,7 +1270,7 @@
 </file>
 
 <file path=word/styles.xml><?xml version="1.0" encoding="utf-8"?>
-<w:styles xmlns:mc="http://schemas.openxmlformats.org/markup-compatibility/2006" xmlns:r="http://schemas.openxmlformats.org/officeDocument/2006/relationships" xmlns:w="http://schemas.openxmlformats.org/wordprocessingml/2006/main" xmlns:w14="http://schemas.microsoft.com/office/word/2010/wordml" xmlns:w15="http://schemas.microsoft.com/office/word/2012/wordml" mc:Ignorable="w14 w15">
+<w:styles xmlns:mc="http://schemas.openxmlformats.org/markup-compatibility/2006" xmlns:r="http://schemas.openxmlformats.org/officeDocument/2006/relationships" xmlns:w="http://schemas.openxmlformats.org/wordprocessingml/2006/main" xmlns:w14="http://schemas.microsoft.com/office/word/2010/wordml" xmlns:w15="http://schemas.microsoft.com/office/word/2012/wordml" xmlns:w16cex="http://schemas.microsoft.com/office/word/2018/wordml/cex" xmlns:w16cid="http://schemas.microsoft.com/office/word/2016/wordml/cid" xmlns:w16="http://schemas.microsoft.com/office/word/2018/wordml" xmlns:w16se="http://schemas.microsoft.com/office/word/2015/wordml/symex" mc:Ignorable="w14 w15 w16se w16cid w16 w16cex">
   <w:docDefaults>
     <w:rPrDefault>
       <w:rPr>
@@ -229,7 +1286,7 @@
       </w:pPr>
     </w:pPrDefault>
   </w:docDefaults>
-  <w:latentStyles w:defLockedState="0" w:defUIPriority="99" w:defSemiHidden="0" w:defUnhideWhenUsed="0" w:defQFormat="0" w:count="371">
+  <w:latentStyles w:defLockedState="0" w:defUIPriority="99" w:defSemiHidden="0" w:defUnhideWhenUsed="0" w:defQFormat="0" w:count="376">
     <w:lsdException w:name="Normal" w:uiPriority="0" w:qFormat="1"/>
     <w:lsdException w:name="heading 1" w:uiPriority="9" w:qFormat="1"/>
     <w:lsdException w:name="heading 2" w:semiHidden="1" w:uiPriority="9" w:unhideWhenUsed="1" w:qFormat="1"/>
@@ -335,7 +1392,6 @@
     <w:lsdException w:name="HTML Sample" w:semiHidden="1" w:unhideWhenUsed="1"/>
     <w:lsdException w:name="HTML Typewriter" w:semiHidden="1" w:unhideWhenUsed="1"/>
     <w:lsdException w:name="HTML Variable" w:semiHidden="1" w:unhideWhenUsed="1"/>
-    <w:lsdException w:name="Normal Table" w:semiHidden="1" w:unhideWhenUsed="1"/>
     <w:lsdException w:name="annotation subject" w:semiHidden="1" w:unhideWhenUsed="1"/>
     <w:lsdException w:name="No List" w:semiHidden="1" w:unhideWhenUsed="1"/>
     <w:lsdException w:name="Outline List 1" w:semiHidden="1" w:unhideWhenUsed="1"/>
@@ -378,11 +1434,8 @@
     <w:lsdException w:name="Table Contemporary" w:semiHidden="1" w:unhideWhenUsed="1"/>
     <w:lsdException w:name="Table Elegant" w:semiHidden="1" w:unhideWhenUsed="1"/>
     <w:lsdException w:name="Table Professional" w:semiHidden="1" w:unhideWhenUsed="1"/>
-    <w:lsdException w:name="Table Subtle 1" w:semiHidden="1" w:unhideWhenUsed="1"/>
     <w:lsdException w:name="Table Subtle 2" w:semiHidden="1" w:unhideWhenUsed="1"/>
     <w:lsdException w:name="Table Web 1" w:semiHidden="1" w:unhideWhenUsed="1"/>
-    <w:lsdException w:name="Table Web 2" w:semiHidden="1" w:unhideWhenUsed="1"/>
-    <w:lsdException w:name="Table Web 3" w:semiHidden="1" w:unhideWhenUsed="1"/>
     <w:lsdException w:name="Balloon Text" w:semiHidden="1" w:unhideWhenUsed="1"/>
     <w:lsdException w:name="Table Grid" w:uiPriority="39"/>
     <w:lsdException w:name="Table Theme" w:semiHidden="1" w:unhideWhenUsed="1"/>
@@ -601,6 +1654,11 @@
     <w:lsdException w:name="List Table 5 Dark Accent 6" w:uiPriority="50"/>
     <w:lsdException w:name="List Table 6 Colorful Accent 6" w:uiPriority="51"/>
     <w:lsdException w:name="List Table 7 Colorful Accent 6" w:uiPriority="52"/>
+    <w:lsdException w:name="Mention" w:semiHidden="1" w:unhideWhenUsed="1"/>
+    <w:lsdException w:name="Smart Hyperlink" w:semiHidden="1" w:unhideWhenUsed="1"/>
+    <w:lsdException w:name="Hashtag" w:semiHidden="1" w:unhideWhenUsed="1"/>
+    <w:lsdException w:name="Unresolved Mention" w:semiHidden="1" w:unhideWhenUsed="1"/>
+    <w:lsdException w:name="Smart Link" w:semiHidden="1" w:unhideWhenUsed="1"/>
   </w:latentStyles>
   <w:style w:type="paragraph" w:default="1" w:styleId="Normal">
     <w:name w:val="Normal"/>
@@ -653,6 +1711,56 @@
     <w:rPr>
       <w:b/>
       <w:bCs/>
+    </w:rPr>
+  </w:style>
+  <w:style w:type="paragraph" w:styleId="HTMLPreformatted">
+    <w:name w:val="HTML Preformatted"/>
+    <w:basedOn w:val="Normal"/>
+    <w:link w:val="HTMLPreformattedChar"/>
+    <w:uiPriority w:val="99"/>
+    <w:semiHidden/>
+    <w:unhideWhenUsed/>
+    <w:rsid w:val="003E7F99"/>
+    <w:pPr>
+      <w:tabs>
+        <w:tab w:val="left" w:pos="916"/>
+        <w:tab w:val="left" w:pos="1832"/>
+        <w:tab w:val="left" w:pos="2748"/>
+        <w:tab w:val="left" w:pos="3664"/>
+        <w:tab w:val="left" w:pos="4580"/>
+        <w:tab w:val="left" w:pos="5496"/>
+        <w:tab w:val="left" w:pos="6412"/>
+        <w:tab w:val="left" w:pos="7328"/>
+        <w:tab w:val="left" w:pos="8244"/>
+        <w:tab w:val="left" w:pos="9160"/>
+        <w:tab w:val="left" w:pos="10076"/>
+        <w:tab w:val="left" w:pos="10992"/>
+        <w:tab w:val="left" w:pos="11908"/>
+        <w:tab w:val="left" w:pos="12824"/>
+        <w:tab w:val="left" w:pos="13740"/>
+        <w:tab w:val="left" w:pos="14656"/>
+      </w:tabs>
+      <w:spacing w:after="0" w:line="240" w:lineRule="auto"/>
+    </w:pPr>
+    <w:rPr>
+      <w:rFonts w:ascii="Courier New" w:eastAsia="Times New Roman" w:hAnsi="Courier New" w:cs="Courier New"/>
+      <w:sz w:val="20"/>
+      <w:szCs w:val="20"/>
+      <w:lang w:val="en-BD" w:eastAsia="zh-CN"/>
+    </w:rPr>
+  </w:style>
+  <w:style w:type="character" w:customStyle="1" w:styleId="HTMLPreformattedChar">
+    <w:name w:val="HTML Preformatted Char"/>
+    <w:basedOn w:val="DefaultParagraphFont"/>
+    <w:link w:val="HTMLPreformatted"/>
+    <w:uiPriority w:val="99"/>
+    <w:semiHidden/>
+    <w:rsid w:val="003E7F99"/>
+    <w:rPr>
+      <w:rFonts w:ascii="Courier New" w:eastAsia="Times New Roman" w:hAnsi="Courier New" w:cs="Courier New"/>
+      <w:sz w:val="20"/>
+      <w:szCs w:val="20"/>
+      <w:lang w:val="en-BD" w:eastAsia="zh-CN"/>
     </w:rPr>
   </w:style>
 </w:styles>

</xml_diff>